<commit_message>
Revert "More minor changes"
This reverts commit c4de71e9ee930906666e4cb95f4a39d796d91aee.
</commit_message>
<xml_diff>
--- a/OS_lab6_Marunyak.docx
+++ b/OS_lab6_Marunyak.docx
@@ -836,33 +836,6 @@
           <w:rFonts w:ascii="Times New Roman" w:hAnsi="Times New Roman"/>
           <w:sz w:val="28"/>
           <w:szCs w:val="28"/>
-          <w:lang w:val="en-US"/>
-        </w:rPr>
-      </w:pPr>
-      <w:r>
-        <w:rPr>
-          <w:rFonts w:ascii="Times New Roman" w:hAnsi="Times New Roman"/>
-          <w:sz w:val="28"/>
-          <w:szCs w:val="28"/>
-          <w:lang w:val="en-US"/>
-        </w:rPr>
-        <w:t>git add OS_lab6_Marunyak.docx</w:t>
-      </w:r>
-    </w:p>
-    <w:p>
-      <w:pPr>
-        <w:pStyle w:val="normal1"/>
-        <w:widowControl w:val="false"/>
-        <w:tabs>
-          <w:tab w:val="clear" w:pos="720"/>
-          <w:tab w:val="right" w:pos="142" w:leader="none"/>
-        </w:tabs>
-        <w:spacing w:lineRule="auto" w:line="228"/>
-        <w:ind w:right="21"/>
-        <w:rPr>
-          <w:rFonts w:ascii="Times New Roman" w:hAnsi="Times New Roman"/>
-          <w:sz w:val="28"/>
-          <w:szCs w:val="28"/>
         </w:rPr>
       </w:pPr>
       <w:r>
@@ -871,78 +844,6 @@
           <w:sz w:val="28"/>
           <w:szCs w:val="28"/>
           <w:lang w:val="uk-UA"/>
-        </w:rPr>
-        <w:t>git commit -m "</w:t>
-      </w:r>
-      <w:r>
-        <w:rPr>
-          <w:rFonts w:ascii="Times New Roman" w:hAnsi="Times New Roman"/>
-          <w:sz w:val="28"/>
-          <w:szCs w:val="28"/>
-          <w:lang w:val="en-US"/>
-        </w:rPr>
-        <w:t>Minor changes</w:t>
-      </w:r>
-      <w:r>
-        <w:rPr>
-          <w:rFonts w:ascii="Times New Roman" w:hAnsi="Times New Roman"/>
-          <w:sz w:val="28"/>
-          <w:szCs w:val="28"/>
-          <w:lang w:val="uk-UA"/>
-        </w:rPr>
-        <w:t>"</w:t>
-      </w:r>
-    </w:p>
-    <w:p>
-      <w:pPr>
-        <w:pStyle w:val="normal1"/>
-        <w:widowControl w:val="false"/>
-        <w:tabs>
-          <w:tab w:val="clear" w:pos="720"/>
-          <w:tab w:val="right" w:pos="142" w:leader="none"/>
-        </w:tabs>
-        <w:spacing w:lineRule="auto" w:line="228"/>
-        <w:ind w:right="21"/>
-        <w:rPr>
-          <w:rFonts w:ascii="Times New Roman" w:hAnsi="Times New Roman"/>
-          <w:sz w:val="28"/>
-          <w:szCs w:val="28"/>
-          <w:lang w:val="en-US"/>
-        </w:rPr>
-      </w:pPr>
-      <w:r>
-        <w:rPr>
-          <w:rFonts w:ascii="Times New Roman" w:hAnsi="Times New Roman"/>
-          <w:sz w:val="28"/>
-          <w:szCs w:val="28"/>
-          <w:lang w:val="en-US"/>
-        </w:rPr>
-        <w:t>git log</w:t>
-      </w:r>
-    </w:p>
-    <w:p>
-      <w:pPr>
-        <w:pStyle w:val="normal1"/>
-        <w:widowControl w:val="false"/>
-        <w:tabs>
-          <w:tab w:val="clear" w:pos="720"/>
-          <w:tab w:val="right" w:pos="142" w:leader="none"/>
-        </w:tabs>
-        <w:spacing w:lineRule="auto" w:line="228"/>
-        <w:ind w:right="21"/>
-        <w:rPr>
-          <w:rFonts w:ascii="Times New Roman" w:hAnsi="Times New Roman"/>
-          <w:sz w:val="28"/>
-          <w:szCs w:val="28"/>
-          <w:lang w:val="en-US"/>
-        </w:rPr>
-      </w:pPr>
-      <w:r>
-        <w:rPr>
-          <w:rFonts w:ascii="Times New Roman" w:hAnsi="Times New Roman"/>
-          <w:sz w:val="28"/>
-          <w:szCs w:val="28"/>
-          <w:lang w:val="en-US"/>
         </w:rPr>
       </w:r>
     </w:p>

</xml_diff>

<commit_message>
Major changes (fr this time)
</commit_message>
<xml_diff>
--- a/OS_lab6_Marunyak.docx
+++ b/OS_lab6_Marunyak.docx
@@ -836,6 +836,33 @@
           <w:rFonts w:ascii="Times New Roman" w:hAnsi="Times New Roman"/>
           <w:sz w:val="28"/>
           <w:szCs w:val="28"/>
+          <w:lang w:val="en-US"/>
+        </w:rPr>
+      </w:pPr>
+      <w:r>
+        <w:rPr>
+          <w:rFonts w:ascii="Times New Roman" w:hAnsi="Times New Roman"/>
+          <w:sz w:val="28"/>
+          <w:szCs w:val="28"/>
+          <w:lang w:val="en-US"/>
+        </w:rPr>
+        <w:t>git add OS_lab6_Marunyak.docx</w:t>
+      </w:r>
+    </w:p>
+    <w:p>
+      <w:pPr>
+        <w:pStyle w:val="normal1"/>
+        <w:widowControl w:val="false"/>
+        <w:tabs>
+          <w:tab w:val="clear" w:pos="720"/>
+          <w:tab w:val="right" w:pos="142" w:leader="none"/>
+        </w:tabs>
+        <w:spacing w:lineRule="auto" w:line="228"/>
+        <w:ind w:right="21"/>
+        <w:rPr>
+          <w:rFonts w:ascii="Times New Roman" w:hAnsi="Times New Roman"/>
+          <w:sz w:val="28"/>
+          <w:szCs w:val="28"/>
         </w:rPr>
       </w:pPr>
       <w:r>
@@ -845,24 +872,17 @@
           <w:szCs w:val="28"/>
           <w:lang w:val="uk-UA"/>
         </w:rPr>
-      </w:r>
-    </w:p>
-    <w:p>
-      <w:pPr>
-        <w:pStyle w:val="normal1"/>
-        <w:widowControl w:val="false"/>
-        <w:tabs>
-          <w:tab w:val="clear" w:pos="720"/>
-          <w:tab w:val="right" w:pos="142" w:leader="none"/>
-        </w:tabs>
-        <w:spacing w:lineRule="auto" w:line="228"/>
-        <w:ind w:right="21"/>
-        <w:rPr>
-          <w:rFonts w:ascii="Times New Roman" w:hAnsi="Times New Roman"/>
-          <w:sz w:val="28"/>
-          <w:szCs w:val="28"/>
-        </w:rPr>
-      </w:pPr>
+        <w:t>git commit -m "</w:t>
+      </w:r>
+      <w:r>
+        <w:rPr>
+          <w:rFonts w:ascii="Times New Roman" w:hAnsi="Times New Roman"/>
+          <w:sz w:val="28"/>
+          <w:szCs w:val="28"/>
+          <w:lang w:val="en-US"/>
+        </w:rPr>
+        <w:t>Minor changes</w:t>
+      </w:r>
       <w:r>
         <w:rPr>
           <w:rFonts w:ascii="Times New Roman" w:hAnsi="Times New Roman"/>
@@ -870,31 +890,299 @@
           <w:szCs w:val="28"/>
           <w:lang w:val="uk-UA"/>
         </w:rPr>
-      </w:r>
-    </w:p>
-    <w:p>
-      <w:pPr>
-        <w:pStyle w:val="normal1"/>
-        <w:widowControl w:val="false"/>
-        <w:tabs>
-          <w:tab w:val="clear" w:pos="720"/>
-          <w:tab w:val="right" w:pos="142" w:leader="none"/>
-        </w:tabs>
-        <w:spacing w:lineRule="auto" w:line="228"/>
-        <w:ind w:right="21"/>
-        <w:rPr>
-          <w:rFonts w:ascii="Times New Roman" w:hAnsi="Times New Roman"/>
-          <w:sz w:val="28"/>
-          <w:szCs w:val="28"/>
-        </w:rPr>
-      </w:pPr>
-      <w:r>
+        <w:t>"</w:t>
+      </w:r>
+    </w:p>
+    <w:p>
+      <w:pPr>
+        <w:pStyle w:val="normal1"/>
+        <w:widowControl w:val="false"/>
+        <w:tabs>
+          <w:tab w:val="clear" w:pos="720"/>
+          <w:tab w:val="right" w:pos="142" w:leader="none"/>
+        </w:tabs>
+        <w:spacing w:lineRule="auto" w:line="228"/>
+        <w:ind w:right="21"/>
+        <w:rPr>
+          <w:rFonts w:ascii="Times New Roman" w:hAnsi="Times New Roman"/>
+          <w:sz w:val="28"/>
+          <w:szCs w:val="28"/>
+          <w:lang w:val="en-US"/>
+        </w:rPr>
+      </w:pPr>
+      <w:r>
+        <w:rPr>
+          <w:rFonts w:ascii="Times New Roman" w:hAnsi="Times New Roman"/>
+          <w:sz w:val="28"/>
+          <w:szCs w:val="28"/>
+          <w:lang w:val="en-US"/>
+        </w:rPr>
+        <w:t>git log</w:t>
+      </w:r>
+    </w:p>
+    <w:p>
+      <w:pPr>
+        <w:pStyle w:val="normal1"/>
+        <w:widowControl w:val="false"/>
+        <w:tabs>
+          <w:tab w:val="clear" w:pos="720"/>
+          <w:tab w:val="right" w:pos="142" w:leader="none"/>
+        </w:tabs>
+        <w:spacing w:lineRule="auto" w:line="228"/>
+        <w:ind w:right="21"/>
+        <w:rPr>
+          <w:rFonts w:ascii="Times New Roman" w:hAnsi="Times New Roman"/>
+          <w:sz w:val="28"/>
+          <w:szCs w:val="28"/>
+          <w:lang w:val="en-US"/>
+        </w:rPr>
+      </w:pPr>
+      <w:r>
+        <w:rPr>
+          <w:rFonts w:ascii="Times New Roman" w:hAnsi="Times New Roman"/>
+          <w:sz w:val="28"/>
+          <w:szCs w:val="28"/>
+          <w:lang w:val="en-US"/>
+        </w:rPr>
+        <w:t>git add OS_lab6_Marunyak.docx</w:t>
+      </w:r>
+    </w:p>
+    <w:p>
+      <w:pPr>
+        <w:pStyle w:val="normal1"/>
+        <w:widowControl w:val="false"/>
+        <w:tabs>
+          <w:tab w:val="clear" w:pos="720"/>
+          <w:tab w:val="right" w:pos="142" w:leader="none"/>
+        </w:tabs>
+        <w:spacing w:lineRule="auto" w:line="228"/>
+        <w:ind w:right="21"/>
         <w:rPr>
           <w:rFonts w:ascii="Times New Roman" w:hAnsi="Times New Roman"/>
           <w:sz w:val="28"/>
           <w:szCs w:val="28"/>
           <w:lang w:val="uk-UA"/>
         </w:rPr>
+      </w:pPr>
+      <w:r>
+        <w:rPr>
+          <w:rFonts w:ascii="Times New Roman" w:hAnsi="Times New Roman"/>
+          <w:sz w:val="28"/>
+          <w:szCs w:val="28"/>
+          <w:lang w:val="uk-UA"/>
+        </w:rPr>
+        <w:t>git commit -m "More minor changes"</w:t>
+      </w:r>
+    </w:p>
+    <w:p>
+      <w:pPr>
+        <w:pStyle w:val="normal1"/>
+        <w:widowControl w:val="false"/>
+        <w:tabs>
+          <w:tab w:val="clear" w:pos="720"/>
+          <w:tab w:val="right" w:pos="142" w:leader="none"/>
+        </w:tabs>
+        <w:spacing w:lineRule="auto" w:line="228"/>
+        <w:ind w:right="21"/>
+        <w:rPr>
+          <w:rFonts w:ascii="Times New Roman" w:hAnsi="Times New Roman"/>
+          <w:sz w:val="28"/>
+          <w:szCs w:val="28"/>
+          <w:lang w:val="en-US"/>
+        </w:rPr>
+      </w:pPr>
+      <w:r>
+        <w:rPr>
+          <w:rFonts w:ascii="Times New Roman" w:hAnsi="Times New Roman"/>
+          <w:sz w:val="28"/>
+          <w:szCs w:val="28"/>
+          <w:lang w:val="en-US"/>
+        </w:rPr>
+        <w:t>git revert c4de71e9ee930906666e4cb95f4a39d796d91aee</w:t>
+      </w:r>
+    </w:p>
+    <w:p>
+      <w:pPr>
+        <w:pStyle w:val="normal1"/>
+        <w:widowControl w:val="false"/>
+        <w:tabs>
+          <w:tab w:val="clear" w:pos="720"/>
+          <w:tab w:val="right" w:pos="142" w:leader="none"/>
+        </w:tabs>
+        <w:spacing w:lineRule="auto" w:line="228"/>
+        <w:ind w:right="21"/>
+        <w:rPr>
+          <w:rFonts w:ascii="Times New Roman" w:hAnsi="Times New Roman"/>
+          <w:sz w:val="28"/>
+          <w:szCs w:val="28"/>
+          <w:lang w:val="en-US"/>
+        </w:rPr>
+      </w:pPr>
+      <w:r>
+        <w:rPr>
+          <w:rFonts w:ascii="Times New Roman" w:hAnsi="Times New Roman"/>
+          <w:sz w:val="28"/>
+          <w:szCs w:val="28"/>
+          <w:lang w:val="en-US"/>
+        </w:rPr>
+        <w:t>git checkout -b testing</w:t>
+      </w:r>
+    </w:p>
+    <w:p>
+      <w:pPr>
+        <w:pStyle w:val="normal1"/>
+        <w:widowControl w:val="false"/>
+        <w:tabs>
+          <w:tab w:val="clear" w:pos="720"/>
+          <w:tab w:val="right" w:pos="142" w:leader="none"/>
+        </w:tabs>
+        <w:spacing w:lineRule="auto" w:line="228"/>
+        <w:ind w:right="21"/>
+        <w:rPr>
+          <w:rFonts w:ascii="Times New Roman" w:hAnsi="Times New Roman"/>
+          <w:sz w:val="28"/>
+          <w:szCs w:val="28"/>
+          <w:lang w:val="en-US"/>
+        </w:rPr>
+      </w:pPr>
+      <w:r>
+        <w:rPr>
+          <w:rFonts w:ascii="Times New Roman" w:hAnsi="Times New Roman"/>
+          <w:sz w:val="28"/>
+          <w:szCs w:val="28"/>
+          <w:lang w:val="en-US"/>
+        </w:rPr>
+        <w:t>git add tests.rs</w:t>
+      </w:r>
+    </w:p>
+    <w:p>
+      <w:pPr>
+        <w:pStyle w:val="normal1"/>
+        <w:widowControl w:val="false"/>
+        <w:tabs>
+          <w:tab w:val="clear" w:pos="720"/>
+          <w:tab w:val="right" w:pos="142" w:leader="none"/>
+        </w:tabs>
+        <w:spacing w:lineRule="auto" w:line="228"/>
+        <w:ind w:right="21"/>
+        <w:rPr>
+          <w:rFonts w:ascii="Times New Roman" w:hAnsi="Times New Roman"/>
+          <w:sz w:val="28"/>
+          <w:szCs w:val="28"/>
+        </w:rPr>
+      </w:pPr>
+      <w:r>
+        <w:rPr>
+          <w:rFonts w:ascii="Times New Roman" w:hAnsi="Times New Roman"/>
+          <w:sz w:val="28"/>
+          <w:szCs w:val="28"/>
+          <w:lang w:val="uk-UA"/>
+        </w:rPr>
+        <w:t>git commit -m "Major changes (not really)"</w:t>
+      </w:r>
+    </w:p>
+    <w:p>
+      <w:pPr>
+        <w:pStyle w:val="normal1"/>
+        <w:widowControl w:val="false"/>
+        <w:tabs>
+          <w:tab w:val="clear" w:pos="720"/>
+          <w:tab w:val="right" w:pos="142" w:leader="none"/>
+        </w:tabs>
+        <w:spacing w:lineRule="auto" w:line="228"/>
+        <w:ind w:right="21"/>
+        <w:rPr>
+          <w:rFonts w:ascii="Times New Roman" w:hAnsi="Times New Roman"/>
+          <w:sz w:val="28"/>
+          <w:szCs w:val="28"/>
+        </w:rPr>
+      </w:pPr>
+      <w:r>
+        <w:rPr>
+          <w:rFonts w:ascii="Times New Roman" w:hAnsi="Times New Roman"/>
+          <w:sz w:val="28"/>
+          <w:szCs w:val="28"/>
+          <w:lang w:val="uk-UA"/>
+        </w:rPr>
+        <w:t>git checkout main</w:t>
+      </w:r>
+    </w:p>
+    <w:p>
+      <w:pPr>
+        <w:pStyle w:val="normal1"/>
+        <w:widowControl w:val="false"/>
+        <w:tabs>
+          <w:tab w:val="clear" w:pos="720"/>
+          <w:tab w:val="right" w:pos="142" w:leader="none"/>
+        </w:tabs>
+        <w:spacing w:lineRule="auto" w:line="228"/>
+        <w:ind w:right="21"/>
+        <w:rPr>
+          <w:rFonts w:ascii="Times New Roman" w:hAnsi="Times New Roman"/>
+          <w:sz w:val="28"/>
+          <w:szCs w:val="28"/>
+        </w:rPr>
+      </w:pPr>
+      <w:r>
+        <w:rPr>
+          <w:rFonts w:ascii="Times New Roman" w:hAnsi="Times New Roman"/>
+          <w:sz w:val="28"/>
+          <w:szCs w:val="28"/>
+          <w:lang w:val="uk-UA"/>
+        </w:rPr>
+        <w:t>git merge testing</w:t>
+      </w:r>
+    </w:p>
+    <w:p>
+      <w:pPr>
+        <w:pStyle w:val="normal1"/>
+        <w:widowControl w:val="false"/>
+        <w:tabs>
+          <w:tab w:val="clear" w:pos="720"/>
+          <w:tab w:val="right" w:pos="142" w:leader="none"/>
+        </w:tabs>
+        <w:spacing w:lineRule="auto" w:line="228"/>
+        <w:ind w:right="21"/>
+        <w:rPr>
+          <w:rFonts w:ascii="Times New Roman" w:hAnsi="Times New Roman"/>
+          <w:sz w:val="28"/>
+          <w:szCs w:val="28"/>
+        </w:rPr>
+      </w:pPr>
+      <w:r>
+        <w:rPr>
+          <w:rFonts w:ascii="Times New Roman" w:hAnsi="Times New Roman"/>
+          <w:sz w:val="28"/>
+          <w:szCs w:val="28"/>
+          <w:lang w:val="uk-UA"/>
+        </w:rPr>
+        <w:t>git remote add origin https://github.com/lesolas20/lab6_repo_bruh.git</w:t>
+      </w:r>
+    </w:p>
+    <w:p>
+      <w:pPr>
+        <w:pStyle w:val="normal1"/>
+        <w:widowControl w:val="false"/>
+        <w:tabs>
+          <w:tab w:val="clear" w:pos="720"/>
+          <w:tab w:val="right" w:pos="142" w:leader="none"/>
+        </w:tabs>
+        <w:spacing w:lineRule="auto" w:line="228"/>
+        <w:ind w:right="21"/>
+        <w:rPr>
+          <w:rFonts w:ascii="Times New Roman" w:hAnsi="Times New Roman"/>
+          <w:sz w:val="28"/>
+          <w:szCs w:val="28"/>
+        </w:rPr>
+      </w:pPr>
+      <w:r>
+        <w:rPr>
+          <w:rFonts w:ascii="Times New Roman" w:hAnsi="Times New Roman"/>
+          <w:sz w:val="28"/>
+          <w:szCs w:val="28"/>
+          <w:lang w:val="uk-UA"/>
+        </w:rPr>
+        <w:t>git push -u origin main</w:t>
       </w:r>
     </w:p>
     <w:p>

</xml_diff>